<commit_message>
updated ASM diagram in Design note4s
</commit_message>
<xml_diff>
--- a/quickq_v2/doc/QuickQ Design Notes.docx
+++ b/quickq_v2/doc/QuickQ Design Notes.docx
@@ -772,10 +772,10 @@
       <w:r>
         <w:lastRenderedPageBreak/>
         <w:drawing>
-          <wp:inline distT="0" distB="0" distL="0" distR="0" wp14:anchorId="66511864" wp14:editId="2558718F">
+          <wp:inline distT="0" distB="0" distL="0" distR="0" wp14:anchorId="75966901" wp14:editId="029C8B72">
             <wp:extent cx="5943600" cy="5730240"/>
             <wp:effectExtent l="0" t="0" r="0" b="0"/>
-            <wp:docPr id="186209350" name="Picture 1"/>
+            <wp:docPr id="275965065" name="Picture 1"/>
             <wp:cNvGraphicFramePr>
               <a:graphicFrameLocks xmlns:a="http://schemas.openxmlformats.org/drawingml/2006/main" noChangeAspect="1"/>
             </wp:cNvGraphicFramePr>
@@ -783,7 +783,7 @@
               <a:graphicData uri="http://schemas.openxmlformats.org/drawingml/2006/picture">
                 <pic:pic xmlns:pic="http://schemas.openxmlformats.org/drawingml/2006/picture">
                   <pic:nvPicPr>
-                    <pic:cNvPr id="186209350" name=""/>
+                    <pic:cNvPr id="275965065" name=""/>
                     <pic:cNvPicPr/>
                   </pic:nvPicPr>
                   <pic:blipFill>

</xml_diff>

<commit_message>
added information about REPLACE operation to Design Notes document
</commit_message>
<xml_diff>
--- a/quickq_v2/doc/QuickQ Design Notes.docx
+++ b/quickq_v2/doc/QuickQ Design Notes.docx
@@ -80,6 +80,9 @@
         <w:pStyle w:val="FigureCaption"/>
       </w:pPr>
       <w:r>
+        <w:rPr>
+          <w:noProof/>
+        </w:rPr>
         <w:drawing>
           <wp:inline distT="0" distB="0" distL="0" distR="0" wp14:anchorId="20139135" wp14:editId="1345415D">
             <wp:extent cx="5943600" cy="1960880"/>
@@ -151,16 +154,7 @@
       </w:r>
       <w:proofErr w:type="spellEnd"/>
       <w:r>
-        <w:t xml:space="preserve"> module maintains a sorted list of enqueued items in a Block RAM with a </w:t>
-      </w:r>
-      <w:r>
-        <w:t>parameterized</w:t>
-      </w:r>
-      <w:r>
-        <w:t xml:space="preserve"> depth.  </w:t>
-      </w:r>
-      <w:r>
-        <w:t xml:space="preserve">During an enqueue operation, the new value </w:t>
+        <w:t xml:space="preserve"> module maintains a sorted list of enqueued items in a Block RAM with a parameterized depth.  During an enqueue operation, the new value </w:t>
       </w:r>
       <w:proofErr w:type="spellStart"/>
       <w:r>
@@ -246,10 +240,7 @@
         <w:t>temp</w:t>
       </w:r>
       <w:r>
-        <w:t xml:space="preserve"> register</w:t>
-      </w:r>
-      <w:r>
-        <w:t xml:space="preserve">.  When this occurs it is swapped and the displaced value is moved to the right, displacing additional values until either a location is found that is empty (indicated by containing the MAX_KEY value) or that the last location of the BRAM is read.  In the latter case, the value in the </w:t>
+        <w:t xml:space="preserve"> register.  When this occurs it is swapped and the displaced value is moved to the right, displacing additional values until either a location is found that is empty (indicated by containing the MAX_KEY value) or that the last location of the BRAM is read.  In the latter case, the value in the </w:t>
       </w:r>
       <w:r>
         <w:rPr>
@@ -260,10 +251,7 @@
         <w:t>temp</w:t>
       </w:r>
       <w:r>
-        <w:t xml:space="preserve"> register</w:t>
-      </w:r>
-      <w:r>
-        <w:t xml:space="preserve"> is enqueued in the </w:t>
+        <w:t xml:space="preserve"> register is enqueued in the </w:t>
       </w:r>
       <w:proofErr w:type="spellStart"/>
       <w:r>
@@ -307,6 +295,9 @@
         <w:pStyle w:val="FigureCaption"/>
       </w:pPr>
       <w:r>
+        <w:rPr>
+          <w:noProof/>
+        </w:rPr>
         <w:drawing>
           <wp:inline distT="0" distB="0" distL="0" distR="0" wp14:anchorId="4C4E195C" wp14:editId="098BA8AC">
             <wp:extent cx="5943600" cy="5183505"/>
@@ -373,6 +364,9 @@
         <w:pStyle w:val="FigureCaption"/>
       </w:pPr>
       <w:r>
+        <w:rPr>
+          <w:noProof/>
+        </w:rPr>
         <w:lastRenderedPageBreak/>
         <w:drawing>
           <wp:inline distT="0" distB="0" distL="0" distR="0" wp14:anchorId="6B7DA292" wp14:editId="195C5715">
@@ -432,6 +426,9 @@
         <w:pStyle w:val="FigureCaption"/>
       </w:pPr>
       <w:r>
+        <w:rPr>
+          <w:noProof/>
+        </w:rPr>
         <w:drawing>
           <wp:inline distT="0" distB="0" distL="0" distR="0" wp14:anchorId="07CC1242" wp14:editId="5C4F7995">
             <wp:extent cx="5943600" cy="2475230"/>
@@ -488,6 +485,9 @@
         <w:pStyle w:val="FigureCaption"/>
       </w:pPr>
       <w:r>
+        <w:rPr>
+          <w:noProof/>
+        </w:rPr>
         <w:drawing>
           <wp:inline distT="0" distB="0" distL="0" distR="0" wp14:anchorId="4FED1223" wp14:editId="5630986E">
             <wp:extent cx="5943600" cy="1813560"/>
@@ -544,6 +544,9 @@
         <w:pStyle w:val="FigureCaption"/>
       </w:pPr>
       <w:r>
+        <w:rPr>
+          <w:noProof/>
+        </w:rPr>
         <w:lastRenderedPageBreak/>
         <w:drawing>
           <wp:inline distT="0" distB="0" distL="0" distR="0" wp14:anchorId="67097C3E" wp14:editId="144AB6B6">
@@ -598,6 +601,9 @@
         <w:pStyle w:val="FigureCaption"/>
       </w:pPr>
       <w:r>
+        <w:rPr>
+          <w:noProof/>
+        </w:rPr>
         <w:drawing>
           <wp:inline distT="0" distB="0" distL="0" distR="0" wp14:anchorId="49300604" wp14:editId="2BD53125">
             <wp:extent cx="5943600" cy="1841500"/>
@@ -682,6 +688,9 @@
         <w:pStyle w:val="FigureCaption"/>
       </w:pPr>
       <w:r>
+        <w:rPr>
+          <w:noProof/>
+        </w:rPr>
         <w:lastRenderedPageBreak/>
         <w:drawing>
           <wp:inline distT="0" distB="0" distL="0" distR="0" wp14:anchorId="600B159B" wp14:editId="7F979507">
@@ -770,6 +779,9 @@
         <w:pStyle w:val="FigureCaption"/>
       </w:pPr>
       <w:r>
+        <w:rPr>
+          <w:noProof/>
+        </w:rPr>
         <w:lastRenderedPageBreak/>
         <w:drawing>
           <wp:inline distT="0" distB="0" distL="0" distR="0" wp14:anchorId="75966901" wp14:editId="029C8B72">
@@ -814,6 +826,72 @@
       </w:pPr>
       <w:r>
         <w:t>Figure 7 – ASM Diagram of Control FSM</w:t>
+      </w:r>
+    </w:p>
+    <w:p>
+      <w:pPr>
+        <w:spacing w:before="0"/>
+        <w:rPr>
+          <w:b/>
+          <w:bCs/>
+        </w:rPr>
+      </w:pPr>
+      <w:r>
+        <w:br w:type="page"/>
+      </w:r>
+    </w:p>
+    <w:p>
+      <w:pPr>
+        <w:pStyle w:val="Heading2"/>
+      </w:pPr>
+      <w:r>
+        <w:lastRenderedPageBreak/>
+        <w:t>Appendix – Replace (Enqueue-Dequeue) Operation</w:t>
+      </w:r>
+    </w:p>
+    <w:p>
+      <w:r>
+        <w:t>A replace operation removes the first item in the priority queue and searches for the new item “fits” between the existing items in the queue.  It operates in a fashion similar to dequeue in that it starts by moving items to the left until key of the new item is greater than the item being moved.  At that point the new item is placed into the “hole” left by the moved item.  If the end of a node is reached, the last item in the node is replaced by the first item in its right neighbor and the replace operation is then applied to the right neighbor.</w:t>
+      </w:r>
+    </w:p>
+    <w:p/>
+    <w:p>
+      <w:r>
+        <w:drawing>
+          <wp:inline distT="0" distB="0" distL="0" distR="0" wp14:anchorId="5604BF4D" wp14:editId="65995CD9">
+            <wp:extent cx="5943600" cy="4649470"/>
+            <wp:effectExtent l="0" t="0" r="0" b="0"/>
+            <wp:docPr id="59541198" name="Picture 1"/>
+            <wp:cNvGraphicFramePr>
+              <a:graphicFrameLocks xmlns:a="http://schemas.openxmlformats.org/drawingml/2006/main" noChangeAspect="1"/>
+            </wp:cNvGraphicFramePr>
+            <a:graphic xmlns:a="http://schemas.openxmlformats.org/drawingml/2006/main">
+              <a:graphicData uri="http://schemas.openxmlformats.org/drawingml/2006/picture">
+                <pic:pic xmlns:pic="http://schemas.openxmlformats.org/drawingml/2006/picture">
+                  <pic:nvPicPr>
+                    <pic:cNvPr id="59541198" name=""/>
+                    <pic:cNvPicPr/>
+                  </pic:nvPicPr>
+                  <pic:blipFill>
+                    <a:blip r:embed="rId14"/>
+                    <a:stretch>
+                      <a:fillRect/>
+                    </a:stretch>
+                  </pic:blipFill>
+                  <pic:spPr>
+                    <a:xfrm>
+                      <a:off x="0" y="0"/>
+                      <a:ext cx="5943600" cy="4649470"/>
+                    </a:xfrm>
+                    <a:prstGeom prst="rect">
+                      <a:avLst/>
+                    </a:prstGeom>
+                  </pic:spPr>
+                </pic:pic>
+              </a:graphicData>
+            </a:graphic>
+          </wp:inline>
+        </w:drawing>
       </w:r>
     </w:p>
     <w:sectPr>

</xml_diff>

<commit_message>
updated Design Notes for Quickq_v2
</commit_message>
<xml_diff>
--- a/quickq_v2/doc/QuickQ Design Notes.docx
+++ b/quickq_v2/doc/QuickQ Design Notes.docx
@@ -856,12 +856,15 @@
     </w:p>
     <w:p/>
     <w:p>
+      <w:pPr>
+        <w:pStyle w:val="FigureCaption"/>
+      </w:pPr>
       <w:r>
         <w:drawing>
-          <wp:inline distT="0" distB="0" distL="0" distR="0" wp14:anchorId="5604BF4D" wp14:editId="65995CD9">
-            <wp:extent cx="5943600" cy="4649470"/>
+          <wp:inline distT="0" distB="0" distL="0" distR="0" wp14:anchorId="2045AE06" wp14:editId="2C31CF35">
+            <wp:extent cx="5943600" cy="1795780"/>
             <wp:effectExtent l="0" t="0" r="0" b="0"/>
-            <wp:docPr id="59541198" name="Picture 1"/>
+            <wp:docPr id="307729002" name="Picture 1"/>
             <wp:cNvGraphicFramePr>
               <a:graphicFrameLocks xmlns:a="http://schemas.openxmlformats.org/drawingml/2006/main" noChangeAspect="1"/>
             </wp:cNvGraphicFramePr>
@@ -869,7 +872,7 @@
               <a:graphicData uri="http://schemas.openxmlformats.org/drawingml/2006/picture">
                 <pic:pic xmlns:pic="http://schemas.openxmlformats.org/drawingml/2006/picture">
                   <pic:nvPicPr>
-                    <pic:cNvPr id="59541198" name=""/>
+                    <pic:cNvPr id="307729002" name=""/>
                     <pic:cNvPicPr/>
                   </pic:nvPicPr>
                   <pic:blipFill>
@@ -881,7 +884,7 @@
                   <pic:spPr>
                     <a:xfrm>
                       <a:off x="0" y="0"/>
-                      <a:ext cx="5943600" cy="4649470"/>
+                      <a:ext cx="5943600" cy="1795780"/>
                     </a:xfrm>
                     <a:prstGeom prst="rect">
                       <a:avLst/>
@@ -894,6 +897,210 @@
         </w:drawing>
       </w:r>
     </w:p>
+    <w:p>
+      <w:pPr>
+        <w:pStyle w:val="FigureCaption"/>
+      </w:pPr>
+      <w:r>
+        <w:t xml:space="preserve">Figure </w:t>
+      </w:r>
+      <w:r>
+        <w:t>8</w:t>
+      </w:r>
+      <w:r>
+        <w:t xml:space="preserve"> – Replace Timing within a Node</w:t>
+      </w:r>
+    </w:p>
+    <w:p>
+      <w:pPr>
+        <w:pStyle w:val="FigureCaption"/>
+      </w:pPr>
+      <w:r>
+        <w:drawing>
+          <wp:inline distT="0" distB="0" distL="0" distR="0" wp14:anchorId="0DE6F27C" wp14:editId="6FF1246F">
+            <wp:extent cx="5943600" cy="2282825"/>
+            <wp:effectExtent l="0" t="0" r="0" b="3175"/>
+            <wp:docPr id="1216788207" name="Picture 1"/>
+            <wp:cNvGraphicFramePr>
+              <a:graphicFrameLocks xmlns:a="http://schemas.openxmlformats.org/drawingml/2006/main" noChangeAspect="1"/>
+            </wp:cNvGraphicFramePr>
+            <a:graphic xmlns:a="http://schemas.openxmlformats.org/drawingml/2006/main">
+              <a:graphicData uri="http://schemas.openxmlformats.org/drawingml/2006/picture">
+                <pic:pic xmlns:pic="http://schemas.openxmlformats.org/drawingml/2006/picture">
+                  <pic:nvPicPr>
+                    <pic:cNvPr id="1216788207" name=""/>
+                    <pic:cNvPicPr/>
+                  </pic:nvPicPr>
+                  <pic:blipFill>
+                    <a:blip r:embed="rId15"/>
+                    <a:stretch>
+                      <a:fillRect/>
+                    </a:stretch>
+                  </pic:blipFill>
+                  <pic:spPr>
+                    <a:xfrm>
+                      <a:off x="0" y="0"/>
+                      <a:ext cx="5943600" cy="2282825"/>
+                    </a:xfrm>
+                    <a:prstGeom prst="rect">
+                      <a:avLst/>
+                    </a:prstGeom>
+                  </pic:spPr>
+                </pic:pic>
+              </a:graphicData>
+            </a:graphic>
+          </wp:inline>
+        </w:drawing>
+      </w:r>
+      <w:r>
+        <w:t xml:space="preserve">Figure </w:t>
+      </w:r>
+      <w:r>
+        <w:t>9</w:t>
+      </w:r>
+      <w:r>
+        <w:t xml:space="preserve"> – Replace Timing (forwarding to Right Neighbor)</w:t>
+      </w:r>
+    </w:p>
+    <w:p/>
+    <w:p>
+      <w:r>
+        <w:t xml:space="preserve">Figure 10 shows the organization of the </w:t>
+      </w:r>
+      <w:proofErr w:type="spellStart"/>
+      <w:r>
+        <w:t>QuickQ</w:t>
+      </w:r>
+      <w:proofErr w:type="spellEnd"/>
+      <w:r>
+        <w:t xml:space="preserve"> </w:t>
+      </w:r>
+      <w:proofErr w:type="spellStart"/>
+      <w:r>
+        <w:t>modfied</w:t>
+      </w:r>
+      <w:proofErr w:type="spellEnd"/>
+      <w:r>
+        <w:t xml:space="preserve"> to support Replace operations.   </w:t>
+      </w:r>
+      <w:proofErr w:type="spellStart"/>
+      <w:r>
+        <w:t>A</w:t>
+      </w:r>
+      <w:proofErr w:type="spellEnd"/>
+      <w:r>
+        <w:t xml:space="preserve"> replace operation simultaneously removes the heat of the priority queue and inserts a new element into the queue.  It operates in a way similar to a dequeue operation.  Starting with a write address </w:t>
+      </w:r>
+      <w:proofErr w:type="spellStart"/>
+      <w:r>
+        <w:t>wraddr</w:t>
+      </w:r>
+      <w:proofErr w:type="spellEnd"/>
+      <w:r>
+        <w:t xml:space="preserve">=0, it compares the item to be inserted with the current element.  If the new item is greater than the current element, then the new element is written in its place and the operation is complete.  </w:t>
+      </w:r>
+      <w:proofErr w:type="gramStart"/>
+      <w:r>
+        <w:t>Otherwise</w:t>
+      </w:r>
+      <w:proofErr w:type="gramEnd"/>
+      <w:r>
+        <w:t xml:space="preserve"> the current element is overwritten with its right neighbor, the write address is incremented, and the process repeats.  When the write address reaches DEPTH-1, a separate state reads the value from the node’s right neighbor and compares it to the new element.  If the new element is less than the element read from the neighbor, then the new element is </w:t>
+      </w:r>
+      <w:r>
+        <w:lastRenderedPageBreak/>
+        <w:t>written into the last element of the node and the operation is complete.  Otherwise, the new element is passed to the right neighbor and replace operation is started on the right neighbor.</w:t>
+      </w:r>
+    </w:p>
+    <w:p>
+      <w:pPr>
+        <w:pStyle w:val="FigureCaption"/>
+      </w:pPr>
+      <w:r>
+        <w:drawing>
+          <wp:inline distT="0" distB="0" distL="0" distR="0" wp14:anchorId="3CB0DF5E" wp14:editId="262B8A40">
+            <wp:extent cx="5943600" cy="4612640"/>
+            <wp:effectExtent l="0" t="0" r="0" b="0"/>
+            <wp:docPr id="878410013" name="Picture 1"/>
+            <wp:cNvGraphicFramePr>
+              <a:graphicFrameLocks xmlns:a="http://schemas.openxmlformats.org/drawingml/2006/main" noChangeAspect="1"/>
+            </wp:cNvGraphicFramePr>
+            <a:graphic xmlns:a="http://schemas.openxmlformats.org/drawingml/2006/main">
+              <a:graphicData uri="http://schemas.openxmlformats.org/drawingml/2006/picture">
+                <pic:pic xmlns:pic="http://schemas.openxmlformats.org/drawingml/2006/picture">
+                  <pic:nvPicPr>
+                    <pic:cNvPr id="878410013" name=""/>
+                    <pic:cNvPicPr/>
+                  </pic:nvPicPr>
+                  <pic:blipFill>
+                    <a:blip r:embed="rId16"/>
+                    <a:stretch>
+                      <a:fillRect/>
+                    </a:stretch>
+                  </pic:blipFill>
+                  <pic:spPr>
+                    <a:xfrm>
+                      <a:off x="0" y="0"/>
+                      <a:ext cx="5943600" cy="4612640"/>
+                    </a:xfrm>
+                    <a:prstGeom prst="rect">
+                      <a:avLst/>
+                    </a:prstGeom>
+                  </pic:spPr>
+                </pic:pic>
+              </a:graphicData>
+            </a:graphic>
+          </wp:inline>
+        </w:drawing>
+      </w:r>
+    </w:p>
+    <w:p>
+      <w:pPr>
+        <w:pStyle w:val="FigureCaption"/>
+      </w:pPr>
+      <w:r>
+        <w:t xml:space="preserve">Figure </w:t>
+      </w:r>
+      <w:r>
+        <w:t>10</w:t>
+      </w:r>
+      <w:r>
+        <w:t xml:space="preserve"> – Modified </w:t>
+      </w:r>
+      <w:proofErr w:type="spellStart"/>
+      <w:r>
+        <w:rPr>
+          <w:rFonts w:ascii="Courier New" w:hAnsi="Courier New" w:cs="Courier New"/>
+        </w:rPr>
+        <w:t>qq_node</w:t>
+      </w:r>
+      <w:proofErr w:type="spellEnd"/>
+      <w:r>
+        <w:t xml:space="preserve"> Organization</w:t>
+      </w:r>
+    </w:p>
+    <w:p>
+      <w:pPr>
+        <w:pStyle w:val="FigureCaption"/>
+      </w:pPr>
+    </w:p>
+    <w:p>
+      <w:pPr>
+        <w:pStyle w:val="FigureCaption"/>
+      </w:pPr>
+      <w:r>
+        <w:t xml:space="preserve">Figure 11 – </w:t>
+      </w:r>
+      <w:proofErr w:type="spellStart"/>
+      <w:r>
+        <w:t>Modfied</w:t>
+      </w:r>
+      <w:proofErr w:type="spellEnd"/>
+      <w:r>
+        <w:t xml:space="preserve"> ASM Chart (to be added)</w:t>
+      </w:r>
+    </w:p>
+    <w:p/>
     <w:sectPr>
       <w:pgSz w:w="12240" w:h="15840"/>
       <w:pgMar w:top="1440" w:right="1440" w:bottom="1440" w:left="1440" w:header="720" w:footer="720" w:gutter="0"/>

</xml_diff>